<commit_message>
login page, announcement button added. design report hopefully last version.
</commit_message>
<xml_diff>
--- a/Reports/Design Report-CS353-Doğancan-Sinem-Can.docx
+++ b/Reports/Design Report-CS353-Doğancan-Sinem-Can.docx
@@ -494,7 +494,6 @@
           <w:docPartUnique/>
         </w:docPartObj>
       </w:sdtPr>
-      <w:sdtEndPr/>
       <w:sdtContent>
         <w:p>
           <w:pPr>
@@ -4959,6 +4958,30 @@
       </w:r>
       <w:r>
         <w:rPr>
+          <w:rFonts w:ascii="Fourier" w:hAnsi="Fourier"/>
+          <w:noProof/>
+          <w:lang w:val="en-US"/>
+        </w:rPr>
+        <w:t>(</w:t>
+      </w:r>
+      <w:r>
+        <w:rPr>
+          <w:rFonts w:ascii="Fourier" w:hAnsi="Fourier"/>
+          <w:noProof/>
+          <w:lang w:val="en-US"/>
+        </w:rPr>
+        <w:t>facultyName</w:t>
+      </w:r>
+      <w:r>
+        <w:rPr>
+          <w:rFonts w:ascii="Fourier" w:hAnsi="Fourier"/>
+          <w:noProof/>
+          <w:lang w:val="en-US"/>
+        </w:rPr>
+        <w:t>)</w:t>
+      </w:r>
+      <w:r>
+        <w:rPr>
           <w:noProof/>
           <w:lang w:val="en-US"/>
         </w:rPr>
@@ -5045,7 +5068,21 @@
           <w:noProof/>
           <w:lang w:val="en-US"/>
         </w:rPr>
-        <w:t>, name, surname, password,  phone, deptName)</w:t>
+        <w:t>, name, surname, password,  phone, deptName</w:t>
+      </w:r>
+      <w:r>
+        <w:rPr>
+          <w:noProof/>
+          <w:lang w:val="en-US"/>
+        </w:rPr>
+        <w:t>, userType</w:t>
+      </w:r>
+      <w:r>
+        <w:rPr>
+          <w:noProof/>
+          <w:lang w:val="en-US"/>
+        </w:rPr>
+        <w:t>)</w:t>
       </w:r>
     </w:p>
     <w:p>
@@ -5098,6 +5135,13 @@
         </w:rPr>
         <w:t xml:space="preserve"> name, surname, password, phone, deptName</w:t>
       </w:r>
+      <w:r>
+        <w:rPr>
+          <w:noProof/>
+          <w:lang w:val="en-US"/>
+        </w:rPr>
+        <w:t>, userType</w:t>
+      </w:r>
     </w:p>
     <w:p>
       <w:pPr>
@@ -5453,7 +5497,51 @@
           <w:lang w:val="en-US"/>
         </w:rPr>
         <w:tab/>
+      </w:r>
+      <w:r>
+        <w:rPr>
+          <w:noProof/>
+          <w:lang w:val="en-US"/>
+        </w:rPr>
+        <w:t>userType</w:t>
+      </w:r>
+      <w:r>
+        <w:rPr>
+          <w:noProof/>
+          <w:lang w:val="en-US"/>
+        </w:rPr>
+        <w:tab/>
+      </w:r>
+      <w:r>
+        <w:rPr>
+          <w:noProof/>
+          <w:lang w:val="en-US"/>
+        </w:rPr>
+        <w:tab/>
+        <w:t>char(20),</w:t>
+      </w:r>
+    </w:p>
+    <w:p>
+      <w:pPr>
+        <w:rPr>
+          <w:noProof/>
+          <w:lang w:val="en-US"/>
+        </w:rPr>
+      </w:pPr>
+      <w:r>
+        <w:rPr>
+          <w:noProof/>
+          <w:lang w:val="en-US"/>
+        </w:rPr>
+        <w:tab/>
         <w:t>FOREIGN KEY (deptName) references department</w:t>
+      </w:r>
+      <w:r>
+        <w:rPr>
+          <w:noProof/>
+          <w:lang w:val="en-US"/>
+        </w:rPr>
+        <w:t>(deptName)</w:t>
       </w:r>
     </w:p>
     <w:p>
@@ -5783,6 +5871,14 @@
         </w:rPr>
         <w:tab/>
         <w:t>FOREIGN KEY (userID) references person</w:t>
+      </w:r>
+      <w:r>
+        <w:rPr>
+          <w:rFonts w:ascii="Fourier" w:hAnsi="Fourier"/>
+          <w:noProof/>
+          <w:lang w:val="en-US"/>
+        </w:rPr>
+        <w:t>(userID)</w:t>
       </w:r>
       <w:r>
         <w:rPr>
@@ -6107,6 +6203,14 @@
           <w:noProof/>
           <w:lang w:val="en-US"/>
         </w:rPr>
+        <w:t>(userID)</w:t>
+      </w:r>
+      <w:r>
+        <w:rPr>
+          <w:rFonts w:ascii="Fourier" w:hAnsi="Fourier"/>
+          <w:noProof/>
+          <w:lang w:val="en-US"/>
+        </w:rPr>
         <w:tab/>
       </w:r>
     </w:p>
@@ -6424,6 +6528,14 @@
           <w:noProof/>
           <w:lang w:val="en-US"/>
         </w:rPr>
+        <w:t>(userID)</w:t>
+      </w:r>
+      <w:r>
+        <w:rPr>
+          <w:rFonts w:ascii="Fourier" w:hAnsi="Fourier"/>
+          <w:noProof/>
+          <w:lang w:val="en-US"/>
+        </w:rPr>
         <w:tab/>
       </w:r>
     </w:p>
@@ -6470,6 +6582,8 @@
         </w:rPr>
         <w:br w:type="page"/>
       </w:r>
+      <w:bookmarkStart w:id="8" w:name="_GoBack"/>
+      <w:bookmarkEnd w:id="8"/>
     </w:p>
     <w:p>
       <w:pPr>
@@ -6479,7 +6593,7 @@
           <w:lang w:val="en-US"/>
         </w:rPr>
       </w:pPr>
-      <w:bookmarkStart w:id="8" w:name="_Toc417310377"/>
+      <w:bookmarkStart w:id="9" w:name="_Toc417310377"/>
       <w:r>
         <w:rPr>
           <w:noProof/>
@@ -6488,7 +6602,7 @@
         <w:lastRenderedPageBreak/>
         <w:t>2.7 Company</w:t>
       </w:r>
-      <w:bookmarkEnd w:id="8"/>
+      <w:bookmarkEnd w:id="9"/>
       <w:r>
         <w:rPr>
           <w:noProof/>
@@ -7208,7 +7322,7 @@
           <w:lang w:val="en-US"/>
         </w:rPr>
       </w:pPr>
-      <w:bookmarkStart w:id="9" w:name="_Toc417310378"/>
+      <w:bookmarkStart w:id="10" w:name="_Toc417310378"/>
       <w:r>
         <w:rPr>
           <w:noProof/>
@@ -7216,7 +7330,7 @@
         </w:rPr>
         <w:t>2.8 RegisteredCompany</w:t>
       </w:r>
-      <w:bookmarkEnd w:id="9"/>
+      <w:bookmarkEnd w:id="10"/>
       <w:r>
         <w:rPr>
           <w:noProof/>
@@ -7532,6 +7646,13 @@
         </w:rPr>
         <w:t>company</w:t>
       </w:r>
+      <w:r>
+        <w:rPr>
+          <w:noProof/>
+          <w:lang w:val="en-US"/>
+        </w:rPr>
+        <w:t>(compID)</w:t>
+      </w:r>
     </w:p>
     <w:p>
       <w:pPr>
@@ -7547,8 +7668,6 @@
         </w:rPr>
         <w:t>)ENGINE = InnoDB;</w:t>
       </w:r>
-      <w:bookmarkStart w:id="10" w:name="_GoBack"/>
-      <w:bookmarkEnd w:id="10"/>
     </w:p>
     <w:p>
       <w:pPr>
@@ -7845,6 +7964,7 @@
     </w:p>
     <w:p>
       <w:pPr>
+        <w:ind w:firstLine="708"/>
         <w:rPr>
           <w:rFonts w:ascii="Fourier" w:hAnsi="Fourier"/>
           <w:noProof/>
@@ -7853,6 +7973,32 @@
       </w:pPr>
       <w:r>
         <w:rPr>
+          <w:rFonts w:ascii="Fourier" w:hAnsi="Fourier"/>
+          <w:noProof/>
+          <w:lang w:val="en-US"/>
+        </w:rPr>
+        <w:t xml:space="preserve">advisorID </w:t>
+      </w:r>
+      <w:r>
+        <w:rPr>
+          <w:rFonts w:ascii="Fourier" w:hAnsi="Fourier"/>
+          <w:noProof/>
+          <w:lang w:val="en-US"/>
+        </w:rPr>
+        <w:tab/>
+        <w:t>int,</w:t>
+      </w:r>
+    </w:p>
+    <w:p>
+      <w:pPr>
+        <w:rPr>
+          <w:rFonts w:ascii="Fourier" w:hAnsi="Fourier"/>
+          <w:noProof/>
+          <w:lang w:val="en-US"/>
+        </w:rPr>
+      </w:pPr>
+      <w:r>
+        <w:rPr>
           <w:noProof/>
           <w:lang w:val="en-US"/>
         </w:rPr>
@@ -7867,36 +8013,67 @@
         </w:rPr>
         <w:t>company</w:t>
       </w:r>
-    </w:p>
-    <w:p>
-      <w:pPr>
-        <w:rPr>
-          <w:noProof/>
-          <w:lang w:val="en-US"/>
-        </w:rPr>
-      </w:pPr>
       <w:r>
         <w:rPr>
           <w:rFonts w:ascii="Fourier" w:hAnsi="Fourier"/>
           <w:noProof/>
           <w:lang w:val="en-US"/>
         </w:rPr>
-        <w:tab/>
-      </w:r>
-      <w:r>
-        <w:rPr>
-          <w:noProof/>
-          <w:lang w:val="en-US"/>
-        </w:rPr>
-        <w:t xml:space="preserve">FOREIGN KEY (advisorID) references </w:t>
-      </w:r>
+        <w:t>(compID),</w:t>
+      </w:r>
+    </w:p>
+    <w:p>
+      <w:pPr>
+        <w:rPr>
+          <w:noProof/>
+          <w:lang w:val="en-US"/>
+        </w:rPr>
+      </w:pPr>
       <w:r>
         <w:rPr>
           <w:rFonts w:ascii="Fourier" w:hAnsi="Fourier"/>
           <w:noProof/>
           <w:lang w:val="en-US"/>
         </w:rPr>
+        <w:tab/>
+      </w:r>
+      <w:r>
+        <w:rPr>
+          <w:noProof/>
+          <w:lang w:val="en-US"/>
+        </w:rPr>
+        <w:t>FOREIGN KEY (</w:t>
+      </w:r>
+      <w:r>
+        <w:rPr>
+          <w:rFonts w:ascii="Fourier" w:hAnsi="Fourier"/>
+          <w:noProof/>
+          <w:lang w:val="en-US"/>
+        </w:rPr>
+        <w:t>advisorID</w:t>
+      </w:r>
+      <w:r>
+        <w:rPr>
+          <w:noProof/>
+          <w:lang w:val="en-US"/>
+        </w:rPr>
+        <w:t xml:space="preserve">) references </w:t>
+      </w:r>
+      <w:r>
+        <w:rPr>
+          <w:rFonts w:ascii="Fourier" w:hAnsi="Fourier"/>
+          <w:noProof/>
+          <w:lang w:val="en-US"/>
+        </w:rPr>
         <w:t>studentAdvisor</w:t>
+      </w:r>
+      <w:r>
+        <w:rPr>
+          <w:rFonts w:ascii="Fourier" w:hAnsi="Fourier"/>
+          <w:noProof/>
+          <w:lang w:val="en-US"/>
+        </w:rPr>
+        <w:t>(userID)</w:t>
       </w:r>
     </w:p>
     <w:p>
@@ -8176,80 +8353,384 @@
     <w:p>
       <w:pPr>
         <w:rPr>
+          <w:noProof/>
+          <w:lang w:val="en-US"/>
+        </w:rPr>
+      </w:pPr>
+      <w:r>
+        <w:rPr>
+          <w:noProof/>
+          <w:lang w:val="en-US"/>
+        </w:rPr>
+        <w:tab/>
+      </w:r>
+      <w:r>
+        <w:rPr>
+          <w:noProof/>
+          <w:lang w:val="en-US"/>
+        </w:rPr>
+        <w:t>quotaID</w:t>
+      </w:r>
+      <w:r>
+        <w:rPr>
+          <w:noProof/>
+          <w:lang w:val="en-US"/>
+        </w:rPr>
+        <w:tab/>
+      </w:r>
+      <w:r>
+        <w:rPr>
+          <w:noProof/>
+          <w:lang w:val="en-US"/>
+        </w:rPr>
+        <w:tab/>
+        <w:t>int PRIMARY KEY AUTO_INCREMENT,</w:t>
+      </w:r>
+    </w:p>
+    <w:p>
+      <w:pPr>
+        <w:ind w:firstLine="708"/>
+        <w:rPr>
+          <w:noProof/>
+          <w:lang w:val="en-US"/>
+        </w:rPr>
+      </w:pPr>
+      <w:r>
+        <w:rPr>
+          <w:noProof/>
+          <w:lang w:val="en-US"/>
+        </w:rPr>
+        <w:t>generalAnnouncementID</w:t>
+      </w:r>
+      <w:r>
+        <w:rPr>
+          <w:noProof/>
+          <w:lang w:val="en-US"/>
+        </w:rPr>
+        <w:t xml:space="preserve">  int,</w:t>
+      </w:r>
+    </w:p>
+    <w:p>
+      <w:pPr>
+        <w:ind w:firstLine="708"/>
+        <w:rPr>
+          <w:noProof/>
+          <w:lang w:val="en-US"/>
+        </w:rPr>
+      </w:pPr>
+      <w:r>
+        <w:rPr>
+          <w:noProof/>
+          <w:lang w:val="en-US"/>
+        </w:rPr>
+        <w:t xml:space="preserve">compID </w:t>
+      </w:r>
+      <w:r>
+        <w:rPr>
+          <w:noProof/>
+          <w:lang w:val="en-US"/>
+        </w:rPr>
+        <w:tab/>
+      </w:r>
+      <w:r>
+        <w:rPr>
+          <w:noProof/>
+          <w:lang w:val="en-US"/>
+        </w:rPr>
+        <w:tab/>
+        <w:t>int,</w:t>
+      </w:r>
+    </w:p>
+    <w:p>
+      <w:pPr>
+        <w:rPr>
+          <w:noProof/>
+          <w:lang w:val="en-US"/>
+        </w:rPr>
+      </w:pPr>
+      <w:r>
+        <w:rPr>
+          <w:noProof/>
+          <w:lang w:val="en-US"/>
+        </w:rPr>
+        <w:tab/>
+        <w:t>internship</w:t>
+      </w:r>
+      <w:r>
+        <w:rPr>
+          <w:noProof/>
+          <w:lang w:val="en-US"/>
+        </w:rPr>
+        <w:t>_</w:t>
+      </w:r>
+      <w:r>
+        <w:rPr>
+          <w:noProof/>
+          <w:lang w:val="en-US"/>
+        </w:rPr>
+        <w:t>Duration</w:t>
+      </w:r>
+      <w:r>
+        <w:rPr>
+          <w:noProof/>
+          <w:lang w:val="en-US"/>
+        </w:rPr>
+        <w:tab/>
+        <w:t xml:space="preserve">int </w:t>
+      </w:r>
+      <w:r>
+        <w:rPr>
+          <w:noProof/>
+          <w:lang w:val="en-US"/>
+        </w:rPr>
+        <w:t>NOT NULL</w:t>
+      </w:r>
+      <w:r>
+        <w:rPr>
+          <w:noProof/>
+          <w:lang w:val="en-US"/>
+        </w:rPr>
+        <w:t>,</w:t>
+      </w:r>
+    </w:p>
+    <w:p>
+      <w:pPr>
+        <w:rPr>
+          <w:noProof/>
+          <w:lang w:val="en-US"/>
+        </w:rPr>
+      </w:pPr>
+      <w:r>
+        <w:rPr>
           <w:rFonts w:ascii="Fourier" w:hAnsi="Fourier"/>
           <w:noProof/>
           <w:lang w:val="en-US"/>
         </w:rPr>
-      </w:pPr>
-      <w:r>
-        <w:rPr>
-          <w:rFonts w:ascii="Fourier" w:hAnsi="Fourier"/>
-          <w:noProof/>
-          <w:lang w:val="en-US"/>
-        </w:rPr>
-        <w:tab/>
-      </w:r>
-      <w:r>
-        <w:rPr>
-          <w:noProof/>
-          <w:lang w:val="en-US"/>
-        </w:rPr>
-        <w:t>quotaID</w:t>
-      </w:r>
-      <w:r>
-        <w:rPr>
-          <w:rFonts w:ascii="Fourier" w:hAnsi="Fourier"/>
-          <w:noProof/>
-          <w:lang w:val="en-US"/>
-        </w:rPr>
-        <w:tab/>
-      </w:r>
-      <w:r>
-        <w:rPr>
-          <w:rFonts w:ascii="Fourier" w:hAnsi="Fourier"/>
-          <w:noProof/>
-          <w:lang w:val="en-US"/>
-        </w:rPr>
-        <w:tab/>
-        <w:t>int PRIMARY KEY AUTO_INCREMENT,</w:t>
-      </w:r>
-    </w:p>
-    <w:p>
-      <w:pPr>
-        <w:rPr>
-          <w:rFonts w:ascii="Fourier" w:hAnsi="Fourier"/>
-          <w:noProof/>
-          <w:lang w:val="en-US"/>
-        </w:rPr>
-      </w:pPr>
-      <w:r>
-        <w:rPr>
-          <w:rFonts w:ascii="Fourier" w:hAnsi="Fourier"/>
-          <w:noProof/>
-          <w:lang w:val="en-US"/>
-        </w:rPr>
-        <w:tab/>
-        <w:t>internshipDuration</w:t>
-      </w:r>
-      <w:r>
-        <w:rPr>
-          <w:rFonts w:ascii="Fourier" w:hAnsi="Fourier"/>
-          <w:noProof/>
-          <w:lang w:val="en-US"/>
-        </w:rPr>
-        <w:tab/>
-        <w:t xml:space="preserve">int </w:t>
-      </w:r>
-      <w:r>
-        <w:rPr>
-          <w:noProof/>
-          <w:lang w:val="en-US"/>
-        </w:rPr>
-        <w:t>NOT NULL</w:t>
-      </w:r>
-      <w:r>
-        <w:rPr>
-          <w:rFonts w:ascii="Fourier" w:hAnsi="Fourier"/>
+        <w:tab/>
+      </w:r>
+      <w:r>
+        <w:rPr>
+          <w:noProof/>
+          <w:lang w:val="en-US"/>
+        </w:rPr>
+        <w:t>internshipStart</w:t>
+      </w:r>
+      <w:r>
+        <w:rPr>
+          <w:noProof/>
+          <w:lang w:val="en-US"/>
+        </w:rPr>
+        <w:t>_</w:t>
+      </w:r>
+      <w:r>
+        <w:rPr>
+          <w:noProof/>
+          <w:lang w:val="en-US"/>
+        </w:rPr>
+        <w:t>Date</w:t>
+      </w:r>
+      <w:r>
+        <w:rPr>
+          <w:noProof/>
+          <w:lang w:val="en-US"/>
+        </w:rPr>
+        <w:tab/>
+        <w:t xml:space="preserve"> date NOT NULL,</w:t>
+      </w:r>
+    </w:p>
+    <w:p>
+      <w:pPr>
+        <w:rPr>
+          <w:noProof/>
+          <w:lang w:val="en-US"/>
+        </w:rPr>
+      </w:pPr>
+      <w:r>
+        <w:rPr>
+          <w:noProof/>
+          <w:lang w:val="en-US"/>
+        </w:rPr>
+        <w:tab/>
+        <w:t>internshipEnd</w:t>
+      </w:r>
+      <w:r>
+        <w:rPr>
+          <w:noProof/>
+          <w:lang w:val="en-US"/>
+        </w:rPr>
+        <w:t>_</w:t>
+      </w:r>
+      <w:r>
+        <w:rPr>
+          <w:noProof/>
+          <w:lang w:val="en-US"/>
+        </w:rPr>
+        <w:t>Date</w:t>
+      </w:r>
+      <w:r>
+        <w:rPr>
+          <w:noProof/>
+          <w:lang w:val="en-US"/>
+        </w:rPr>
+        <w:tab/>
+        <w:t>date NOT NULL,</w:t>
+      </w:r>
+    </w:p>
+    <w:p>
+      <w:pPr>
+        <w:rPr>
+          <w:noProof/>
+          <w:lang w:val="en-US"/>
+        </w:rPr>
+      </w:pPr>
+      <w:r>
+        <w:rPr>
+          <w:noProof/>
+          <w:lang w:val="en-US"/>
+        </w:rPr>
+        <w:tab/>
+        <w:t>availableYears</w:t>
+      </w:r>
+      <w:r>
+        <w:rPr>
+          <w:noProof/>
+          <w:lang w:val="en-US"/>
+        </w:rPr>
+        <w:tab/>
+      </w:r>
+      <w:r>
+        <w:rPr>
+          <w:noProof/>
+          <w:lang w:val="en-US"/>
+        </w:rPr>
+        <w:tab/>
+        <w:t>int NOT NULL,</w:t>
+      </w:r>
+    </w:p>
+    <w:p>
+      <w:pPr>
+        <w:rPr>
+          <w:noProof/>
+          <w:lang w:val="en-US"/>
+        </w:rPr>
+      </w:pPr>
+      <w:r>
+        <w:rPr>
+          <w:noProof/>
+          <w:lang w:val="en-US"/>
+        </w:rPr>
+        <w:tab/>
+        <w:t>status</w:t>
+      </w:r>
+      <w:r>
+        <w:rPr>
+          <w:noProof/>
+          <w:lang w:val="en-US"/>
+        </w:rPr>
+        <w:tab/>
+      </w:r>
+      <w:r>
+        <w:rPr>
+          <w:noProof/>
+          <w:lang w:val="en-US"/>
+        </w:rPr>
+        <w:tab/>
+      </w:r>
+      <w:r>
+        <w:rPr>
+          <w:noProof/>
+          <w:lang w:val="en-US"/>
+        </w:rPr>
+        <w:tab/>
+        <w:t>char(30),</w:t>
+      </w:r>
+    </w:p>
+    <w:p>
+      <w:pPr>
+        <w:rPr>
+          <w:noProof/>
+          <w:lang w:val="en-US"/>
+        </w:rPr>
+      </w:pPr>
+      <w:r>
+        <w:rPr>
+          <w:noProof/>
+          <w:lang w:val="en-US"/>
+        </w:rPr>
+        <w:tab/>
+        <w:t>quotaAmount</w:t>
+      </w:r>
+      <w:r>
+        <w:rPr>
+          <w:noProof/>
+          <w:lang w:val="en-US"/>
+        </w:rPr>
+        <w:tab/>
+      </w:r>
+      <w:r>
+        <w:rPr>
+          <w:noProof/>
+          <w:lang w:val="en-US"/>
+        </w:rPr>
+        <w:tab/>
+        <w:t>int NOT NULL,</w:t>
+      </w:r>
+    </w:p>
+    <w:p>
+      <w:pPr>
+        <w:rPr>
+          <w:noProof/>
+          <w:lang w:val="en-US"/>
+        </w:rPr>
+      </w:pPr>
+      <w:r>
+        <w:rPr>
+          <w:noProof/>
+          <w:lang w:val="en-US"/>
+        </w:rPr>
+        <w:tab/>
+        <w:t>quotaDeadline</w:t>
+      </w:r>
+      <w:r>
+        <w:rPr>
+          <w:noProof/>
+          <w:lang w:val="en-US"/>
+        </w:rPr>
+        <w:tab/>
+      </w:r>
+      <w:r>
+        <w:rPr>
+          <w:noProof/>
+          <w:lang w:val="en-US"/>
+        </w:rPr>
+        <w:tab/>
+        <w:t>date NOT NULL,</w:t>
+      </w:r>
+    </w:p>
+    <w:p>
+      <w:pPr>
+        <w:rPr>
+          <w:noProof/>
+          <w:lang w:val="en-US"/>
+        </w:rPr>
+      </w:pPr>
+      <w:r>
+        <w:rPr>
+          <w:noProof/>
+          <w:lang w:val="en-US"/>
+        </w:rPr>
+        <w:tab/>
+        <w:t>FOREIGN KEY (generalAnnouncementID) references generalAnnouncement</w:t>
+      </w:r>
+      <w:r>
+        <w:rPr>
+          <w:noProof/>
+          <w:lang w:val="en-US"/>
+        </w:rPr>
+        <w:t>(announcementID)</w:t>
+      </w:r>
+      <w:r>
+        <w:rPr>
           <w:noProof/>
           <w:lang w:val="en-US"/>
         </w:rPr>
@@ -8265,213 +8746,18 @@
       </w:pPr>
       <w:r>
         <w:rPr>
-          <w:rFonts w:ascii="Fourier" w:hAnsi="Fourier"/>
-          <w:noProof/>
-          <w:lang w:val="en-US"/>
-        </w:rPr>
-        <w:tab/>
-      </w:r>
-      <w:r>
-        <w:rPr>
-          <w:noProof/>
-          <w:lang w:val="en-US"/>
-        </w:rPr>
-        <w:t>internshipStartDate</w:t>
-      </w:r>
-      <w:r>
-        <w:rPr>
-          <w:noProof/>
-          <w:lang w:val="en-US"/>
-        </w:rPr>
-        <w:tab/>
-        <w:t xml:space="preserve"> date NOT NULL,</w:t>
-      </w:r>
-    </w:p>
-    <w:p>
-      <w:pPr>
-        <w:rPr>
-          <w:noProof/>
-          <w:lang w:val="en-US"/>
-        </w:rPr>
-      </w:pPr>
-      <w:r>
-        <w:rPr>
-          <w:noProof/>
-          <w:lang w:val="en-US"/>
-        </w:rPr>
-        <w:tab/>
-        <w:t>internshipEndDate</w:t>
-      </w:r>
-      <w:r>
-        <w:rPr>
-          <w:noProof/>
-          <w:lang w:val="en-US"/>
-        </w:rPr>
-        <w:tab/>
-        <w:t>date NOT NULL,</w:t>
-      </w:r>
-    </w:p>
-    <w:p>
-      <w:pPr>
-        <w:rPr>
-          <w:noProof/>
-          <w:lang w:val="en-US"/>
-        </w:rPr>
-      </w:pPr>
-      <w:r>
-        <w:rPr>
-          <w:noProof/>
-          <w:lang w:val="en-US"/>
-        </w:rPr>
-        <w:tab/>
-        <w:t>availableYears</w:t>
-      </w:r>
-      <w:r>
-        <w:rPr>
-          <w:noProof/>
-          <w:lang w:val="en-US"/>
-        </w:rPr>
-        <w:tab/>
-      </w:r>
-      <w:r>
-        <w:rPr>
-          <w:noProof/>
-          <w:lang w:val="en-US"/>
-        </w:rPr>
-        <w:tab/>
-        <w:t>int NOT NULL,</w:t>
-      </w:r>
-    </w:p>
-    <w:p>
-      <w:pPr>
-        <w:rPr>
-          <w:noProof/>
-          <w:lang w:val="en-US"/>
-        </w:rPr>
-      </w:pPr>
-      <w:r>
-        <w:rPr>
-          <w:noProof/>
-          <w:lang w:val="en-US"/>
-        </w:rPr>
-        <w:tab/>
-        <w:t>status</w:t>
-      </w:r>
-      <w:r>
-        <w:rPr>
-          <w:noProof/>
-          <w:lang w:val="en-US"/>
-        </w:rPr>
-        <w:tab/>
-      </w:r>
-      <w:r>
-        <w:rPr>
-          <w:noProof/>
-          <w:lang w:val="en-US"/>
-        </w:rPr>
-        <w:tab/>
-      </w:r>
-      <w:r>
-        <w:rPr>
-          <w:noProof/>
-          <w:lang w:val="en-US"/>
-        </w:rPr>
-        <w:tab/>
-        <w:t>char(30),</w:t>
-      </w:r>
-    </w:p>
-    <w:p>
-      <w:pPr>
-        <w:rPr>
-          <w:noProof/>
-          <w:lang w:val="en-US"/>
-        </w:rPr>
-      </w:pPr>
-      <w:r>
-        <w:rPr>
-          <w:noProof/>
-          <w:lang w:val="en-US"/>
-        </w:rPr>
-        <w:tab/>
-        <w:t>quotaAmount</w:t>
-      </w:r>
-      <w:r>
-        <w:rPr>
-          <w:noProof/>
-          <w:lang w:val="en-US"/>
-        </w:rPr>
-        <w:tab/>
-      </w:r>
-      <w:r>
-        <w:rPr>
-          <w:noProof/>
-          <w:lang w:val="en-US"/>
-        </w:rPr>
-        <w:tab/>
-        <w:t>int NOT NULL,</w:t>
-      </w:r>
-    </w:p>
-    <w:p>
-      <w:pPr>
-        <w:rPr>
-          <w:noProof/>
-          <w:lang w:val="en-US"/>
-        </w:rPr>
-      </w:pPr>
-      <w:r>
-        <w:rPr>
-          <w:noProof/>
-          <w:lang w:val="en-US"/>
-        </w:rPr>
-        <w:tab/>
-        <w:t>quotaDeadline</w:t>
-      </w:r>
-      <w:r>
-        <w:rPr>
-          <w:noProof/>
-          <w:lang w:val="en-US"/>
-        </w:rPr>
-        <w:tab/>
-      </w:r>
-      <w:r>
-        <w:rPr>
-          <w:noProof/>
-          <w:lang w:val="en-US"/>
-        </w:rPr>
-        <w:tab/>
-        <w:t>date NOT NULL,</w:t>
-      </w:r>
-    </w:p>
-    <w:p>
-      <w:pPr>
-        <w:rPr>
-          <w:noProof/>
-          <w:lang w:val="en-US"/>
-        </w:rPr>
-      </w:pPr>
-      <w:r>
-        <w:rPr>
-          <w:noProof/>
-          <w:lang w:val="en-US"/>
-        </w:rPr>
-        <w:tab/>
-        <w:t>FOREIGN KEY (generalAnnouncementID) references generalAnnouncement,</w:t>
-      </w:r>
-    </w:p>
-    <w:p>
-      <w:pPr>
-        <w:rPr>
-          <w:noProof/>
-          <w:lang w:val="en-US"/>
-        </w:rPr>
-      </w:pPr>
-      <w:r>
-        <w:rPr>
           <w:noProof/>
           <w:lang w:val="en-US"/>
         </w:rPr>
         <w:tab/>
         <w:t>FOREIGN KEY (compID) references company</w:t>
+      </w:r>
+      <w:r>
+        <w:rPr>
+          <w:noProof/>
+          <w:lang w:val="en-US"/>
+        </w:rPr>
+        <w:t>(compID)</w:t>
       </w:r>
     </w:p>
     <w:p>
@@ -8835,7 +9121,21 @@
           <w:lang w:val="en-US"/>
         </w:rPr>
         <w:tab/>
-        <w:t>FOREIGN KEY (quotaID) references quota,</w:t>
+        <w:t>FOREIGN KEY (quotaID) references quota</w:t>
+      </w:r>
+      <w:r>
+        <w:rPr>
+          <w:noProof/>
+          <w:lang w:val="en-US"/>
+        </w:rPr>
+        <w:t>(quotaID)</w:t>
+      </w:r>
+      <w:r>
+        <w:rPr>
+          <w:noProof/>
+          <w:lang w:val="en-US"/>
+        </w:rPr>
+        <w:t>,</w:t>
       </w:r>
     </w:p>
     <w:p>
@@ -8851,7 +9151,21 @@
           <w:noProof/>
           <w:lang w:val="en-US"/>
         </w:rPr>
-        <w:t>FOREIGN KEY (compID) references registeredCompany,</w:t>
+        <w:t>FOREIGN KEY (compID) references registeredCompany</w:t>
+      </w:r>
+      <w:r>
+        <w:rPr>
+          <w:noProof/>
+          <w:lang w:val="en-US"/>
+        </w:rPr>
+        <w:t xml:space="preserve"> (compID)</w:t>
+      </w:r>
+      <w:r>
+        <w:rPr>
+          <w:noProof/>
+          <w:lang w:val="en-US"/>
+        </w:rPr>
+        <w:t>,</w:t>
       </w:r>
     </w:p>
     <w:p>
@@ -8868,6 +9182,13 @@
           <w:lang w:val="en-US"/>
         </w:rPr>
         <w:t>FOREIGN KEY (deptName) references department</w:t>
+      </w:r>
+      <w:r>
+        <w:rPr>
+          <w:noProof/>
+          <w:lang w:val="en-US"/>
+        </w:rPr>
+        <w:t>(deptName)</w:t>
       </w:r>
     </w:p>
     <w:p>
@@ -9358,6 +9679,13 @@
         <w:tab/>
         <w:t>FOREIGN KEY (secretaryID) references secretary</w:t>
       </w:r>
+      <w:r>
+        <w:rPr>
+          <w:noProof/>
+          <w:lang w:val="en-US"/>
+        </w:rPr>
+        <w:t>(userID)</w:t>
+      </w:r>
     </w:p>
     <w:p>
       <w:pPr>
@@ -9815,7 +10143,21 @@
           <w:lang w:val="en-US"/>
         </w:rPr>
         <w:tab/>
-        <w:t>FOREIGN KEY (appID) references application,</w:t>
+        <w:t>FOREIGN KEY (appID) references application</w:t>
+      </w:r>
+      <w:r>
+        <w:rPr>
+          <w:noProof/>
+          <w:lang w:val="en-US"/>
+        </w:rPr>
+        <w:t>(appID)</w:t>
+      </w:r>
+      <w:r>
+        <w:rPr>
+          <w:noProof/>
+          <w:lang w:val="en-US"/>
+        </w:rPr>
+        <w:t>,</w:t>
       </w:r>
     </w:p>
     <w:p>
@@ -9831,7 +10173,21 @@
           <w:noProof/>
           <w:lang w:val="en-US"/>
         </w:rPr>
-        <w:t>FOREIGN KEY (quotaID) references quota,</w:t>
+        <w:t>FOREIGN KEY (quotaID) references quota</w:t>
+      </w:r>
+      <w:r>
+        <w:rPr>
+          <w:noProof/>
+          <w:lang w:val="en-US"/>
+        </w:rPr>
+        <w:t>(quotaID)</w:t>
+      </w:r>
+      <w:r>
+        <w:rPr>
+          <w:noProof/>
+          <w:lang w:val="en-US"/>
+        </w:rPr>
+        <w:t>,</w:t>
       </w:r>
     </w:p>
     <w:p>
@@ -9847,7 +10203,21 @@
           <w:noProof/>
           <w:lang w:val="en-US"/>
         </w:rPr>
-        <w:t>FOREIGN KEY (compID) references registeredCompany,</w:t>
+        <w:t>FOREIGN KEY (compID) references registeredCompany</w:t>
+      </w:r>
+      <w:r>
+        <w:rPr>
+          <w:noProof/>
+          <w:lang w:val="en-US"/>
+        </w:rPr>
+        <w:t>(compID)</w:t>
+      </w:r>
+      <w:r>
+        <w:rPr>
+          <w:noProof/>
+          <w:lang w:val="en-US"/>
+        </w:rPr>
+        <w:t>,</w:t>
       </w:r>
     </w:p>
     <w:p>
@@ -9864,6 +10234,27 @@
           <w:lang w:val="en-US"/>
         </w:rPr>
         <w:t>FOREIGN KEY (studentID) references student</w:t>
+      </w:r>
+      <w:r>
+        <w:rPr>
+          <w:noProof/>
+          <w:lang w:val="en-US"/>
+        </w:rPr>
+        <w:t>(</w:t>
+      </w:r>
+      <w:r>
+        <w:rPr>
+          <w:noProof/>
+          <w:lang w:val="en-US"/>
+        </w:rPr>
+        <w:t>userID</w:t>
+      </w:r>
+      <w:r>
+        <w:rPr>
+          <w:noProof/>
+          <w:lang w:val="en-US"/>
+        </w:rPr>
+        <w:t>)</w:t>
       </w:r>
     </w:p>
     <w:p>
@@ -10302,7 +10693,21 @@
           <w:lang w:val="en-US"/>
         </w:rPr>
         <w:tab/>
-        <w:t>FOREIGN KEY (appID) references application,</w:t>
+        <w:t>FOREIGN KEY (appID) references application</w:t>
+      </w:r>
+      <w:r>
+        <w:rPr>
+          <w:noProof/>
+          <w:lang w:val="en-US"/>
+        </w:rPr>
+        <w:t xml:space="preserve"> </w:t>
+      </w:r>
+      <w:r>
+        <w:rPr>
+          <w:noProof/>
+          <w:lang w:val="en-US"/>
+        </w:rPr>
+        <w:t>(appID),</w:t>
       </w:r>
     </w:p>
     <w:p>
@@ -10318,7 +10723,21 @@
           <w:noProof/>
           <w:lang w:val="en-US"/>
         </w:rPr>
-        <w:t>FOREIGN KEY (compID) references registeredCompany,</w:t>
+        <w:t>FOREIGN KEY (compID) references registeredCompany</w:t>
+      </w:r>
+      <w:r>
+        <w:rPr>
+          <w:noProof/>
+          <w:lang w:val="en-US"/>
+        </w:rPr>
+        <w:t xml:space="preserve"> </w:t>
+      </w:r>
+      <w:r>
+        <w:rPr>
+          <w:noProof/>
+          <w:lang w:val="en-US"/>
+        </w:rPr>
+        <w:t>(compID),</w:t>
       </w:r>
     </w:p>
     <w:p>
@@ -10335,6 +10754,13 @@
           <w:lang w:val="en-US"/>
         </w:rPr>
         <w:t>FOREIGN KEY (studentID) references student</w:t>
+      </w:r>
+      <w:r>
+        <w:rPr>
+          <w:noProof/>
+          <w:lang w:val="en-US"/>
+        </w:rPr>
+        <w:t xml:space="preserve"> (userID)</w:t>
       </w:r>
     </w:p>
     <w:p>
@@ -11096,23 +11522,96 @@
           <w:lang w:val="en-US"/>
         </w:rPr>
         <w:tab/>
-        <w:t>FOREIGN KEY (announcementID) references announcement,</w:t>
-      </w:r>
-    </w:p>
-    <w:p>
-      <w:pPr>
-        <w:rPr>
-          <w:noProof/>
-          <w:lang w:val="en-US"/>
-        </w:rPr>
-      </w:pPr>
-      <w:r>
-        <w:rPr>
-          <w:noProof/>
-          <w:lang w:val="en-US"/>
-        </w:rPr>
-        <w:tab/>
-        <w:t>FOREIGN KEY (secretaryID) references secretary,</w:t>
+        <w:t>studentID</w:t>
+      </w:r>
+      <w:r>
+        <w:rPr>
+          <w:noProof/>
+          <w:lang w:val="en-US"/>
+        </w:rPr>
+        <w:tab/>
+      </w:r>
+      <w:r>
+        <w:rPr>
+          <w:noProof/>
+          <w:lang w:val="en-US"/>
+        </w:rPr>
+        <w:tab/>
+        <w:t>int,</w:t>
+      </w:r>
+    </w:p>
+    <w:p>
+      <w:pPr>
+        <w:rPr>
+          <w:noProof/>
+          <w:lang w:val="en-US"/>
+        </w:rPr>
+      </w:pPr>
+      <w:r>
+        <w:rPr>
+          <w:noProof/>
+          <w:lang w:val="en-US"/>
+        </w:rPr>
+        <w:tab/>
+        <w:t>FOREIGN KEY (announcementID) references announcement</w:t>
+      </w:r>
+      <w:r>
+        <w:rPr>
+          <w:noProof/>
+          <w:lang w:val="en-US"/>
+        </w:rPr>
+        <w:t xml:space="preserve"> (</w:t>
+      </w:r>
+      <w:r>
+        <w:rPr>
+          <w:noProof/>
+          <w:lang w:val="en-US"/>
+        </w:rPr>
+        <w:t>announcementID</w:t>
+      </w:r>
+      <w:r>
+        <w:rPr>
+          <w:noProof/>
+          <w:lang w:val="en-US"/>
+        </w:rPr>
+        <w:t>)</w:t>
+      </w:r>
+      <w:r>
+        <w:rPr>
+          <w:noProof/>
+          <w:lang w:val="en-US"/>
+        </w:rPr>
+        <w:t>,</w:t>
+      </w:r>
+    </w:p>
+    <w:p>
+      <w:pPr>
+        <w:rPr>
+          <w:noProof/>
+          <w:lang w:val="en-US"/>
+        </w:rPr>
+      </w:pPr>
+      <w:r>
+        <w:rPr>
+          <w:noProof/>
+          <w:lang w:val="en-US"/>
+        </w:rPr>
+        <w:tab/>
+        <w:t>FOREIGN KEY (secretaryID) references secretary</w:t>
+      </w:r>
+      <w:r>
+        <w:rPr>
+          <w:noProof/>
+          <w:lang w:val="en-US"/>
+        </w:rPr>
+        <w:t>(userID)</w:t>
+      </w:r>
+      <w:r>
+        <w:rPr>
+          <w:noProof/>
+          <w:lang w:val="en-US"/>
+        </w:rPr>
+        <w:t>,</w:t>
       </w:r>
     </w:p>
     <w:p>
@@ -11129,6 +11628,13 @@
         </w:rPr>
         <w:tab/>
         <w:t>FOREIGN KEY (studentID) references student</w:t>
+      </w:r>
+      <w:r>
+        <w:rPr>
+          <w:noProof/>
+          <w:lang w:val="en-US"/>
+        </w:rPr>
+        <w:t>(userID)</w:t>
       </w:r>
     </w:p>
     <w:p>
@@ -11543,7 +12049,35 @@
           <w:lang w:val="en-US"/>
         </w:rPr>
         <w:tab/>
-        <w:t>FOREIGN KEY (announcementID) references announcement,</w:t>
+        <w:t>FOREIGN KEY (announcementID) references announcement</w:t>
+      </w:r>
+      <w:r>
+        <w:rPr>
+          <w:noProof/>
+          <w:lang w:val="en-US"/>
+        </w:rPr>
+        <w:t>(</w:t>
+      </w:r>
+      <w:r>
+        <w:rPr>
+          <w:noProof/>
+          <w:lang w:val="en-US"/>
+        </w:rPr>
+        <w:t>announcementID</w:t>
+      </w:r>
+      <w:r>
+        <w:rPr>
+          <w:noProof/>
+          <w:lang w:val="en-US"/>
+        </w:rPr>
+        <w:t>)</w:t>
+      </w:r>
+      <w:r>
+        <w:rPr>
+          <w:noProof/>
+          <w:lang w:val="en-US"/>
+        </w:rPr>
+        <w:t>,</w:t>
       </w:r>
     </w:p>
     <w:p>
@@ -11560,6 +12094,13 @@
         </w:rPr>
         <w:tab/>
         <w:t>FOREIGN KEY (secretaryID) references secretary</w:t>
+      </w:r>
+      <w:r>
+        <w:rPr>
+          <w:noProof/>
+          <w:lang w:val="en-US"/>
+        </w:rPr>
+        <w:t>(userID)</w:t>
       </w:r>
     </w:p>
     <w:p>
@@ -25330,7 +25871,7 @@
           <w:rPr>
             <w:noProof/>
           </w:rPr>
-          <w:t>11</w:t>
+          <w:t>10</w:t>
         </w:r>
         <w:r>
           <w:rPr>
@@ -26928,7 +27469,7 @@
 </file>
 
 <file path=customXml/itemProps1.xml><?xml version="1.0" encoding="utf-8"?>
-<ds:datastoreItem xmlns:ds="http://schemas.openxmlformats.org/officeDocument/2006/customXml" ds:itemID="{4BEEE6DA-5C20-4120-9FE9-92E5710277FD}">
+<ds:datastoreItem xmlns:ds="http://schemas.openxmlformats.org/officeDocument/2006/customXml" ds:itemID="{419E9540-1871-4EEF-8DB0-763D6FD39FCE}">
   <ds:schemaRefs>
     <ds:schemaRef ds:uri="http://schemas.openxmlformats.org/officeDocument/2006/bibliography"/>
   </ds:schemaRefs>

</xml_diff>